<commit_message>
Mise à jour CV et Lettre de Motivation.
</commit_message>
<xml_diff>
--- a/Doc/CV.docx
+++ b/Doc/CV.docx
@@ -50,10 +50,10 @@
                 <w:lang w:val="fr-FR" w:eastAsia="fr-FR"/>
               </w:rPr>
               <w:drawing>
-                <wp:inline distT="0" distB="0" distL="0" distR="0" wp14:anchorId="5131F65E" wp14:editId="4994AE85">
-                  <wp:extent cx="857250" cy="1133474"/>
-                  <wp:effectExtent l="0" t="0" r="0" b="0"/>
-                  <wp:docPr id="1" name="Image 1"/>
+                <wp:inline distT="0" distB="0" distL="0" distR="0" wp14:anchorId="556B47D7" wp14:editId="798138A2">
+                  <wp:extent cx="873457" cy="1138739"/>
+                  <wp:effectExtent l="0" t="0" r="3175" b="4445"/>
+                  <wp:docPr id="4" name="Image 4"/>
                   <wp:cNvGraphicFramePr>
                     <a:graphicFrameLocks xmlns:a="http://schemas.openxmlformats.org/drawingml/2006/main" noChangeAspect="1"/>
                   </wp:cNvGraphicFramePr>
@@ -61,23 +61,36 @@
                     <a:graphicData uri="http://schemas.openxmlformats.org/drawingml/2006/picture">
                       <pic:pic xmlns:pic="http://schemas.openxmlformats.org/drawingml/2006/picture">
                         <pic:nvPicPr>
-                          <pic:cNvPr id="1" name=""/>
-                          <pic:cNvPicPr/>
+                          <pic:cNvPr id="0" name="Picture 1"/>
+                          <pic:cNvPicPr>
+                            <a:picLocks noChangeAspect="1" noChangeArrowheads="1"/>
+                          </pic:cNvPicPr>
                         </pic:nvPicPr>
                         <pic:blipFill>
-                          <a:blip r:embed="rId5"/>
+                          <a:blip r:embed="rId5" cstate="print">
+                            <a:extLst>
+                              <a:ext uri="{28A0092B-C50C-407E-A947-70E740481C1C}">
+                                <a14:useLocalDpi xmlns:a14="http://schemas.microsoft.com/office/drawing/2010/main" val="0"/>
+                              </a:ext>
+                            </a:extLst>
+                          </a:blip>
+                          <a:srcRect/>
                           <a:stretch>
                             <a:fillRect/>
                           </a:stretch>
                         </pic:blipFill>
-                        <pic:spPr>
+                        <pic:spPr bwMode="auto">
                           <a:xfrm>
                             <a:off x="0" y="0"/>
-                            <a:ext cx="867348" cy="1146826"/>
+                            <a:ext cx="893685" cy="1165110"/>
                           </a:xfrm>
                           <a:prstGeom prst="rect">
                             <a:avLst/>
                           </a:prstGeom>
+                          <a:noFill/>
+                          <a:ln>
+                            <a:noFill/>
+                          </a:ln>
                         </pic:spPr>
                       </pic:pic>
                     </a:graphicData>
@@ -175,7 +188,7 @@
     <w:tbl>
       <w:tblPr>
         <w:tblStyle w:val="divdocumentdivSECTIONCNTC"/>
-        <w:tblW w:w="0" w:type="auto"/>
+        <w:tblW w:w="9582" w:type="dxa"/>
         <w:tblCellSpacing w:w="0" w:type="dxa"/>
         <w:shd w:val="clear" w:color="auto" w:fill="FFFFFF"/>
         <w:tblCellMar>
@@ -186,15 +199,16 @@
         <w:tblLook w:val="05E0" w:firstRow="1" w:lastRow="1" w:firstColumn="1" w:lastColumn="1" w:noHBand="0" w:noVBand="1"/>
       </w:tblPr>
       <w:tblGrid>
-        <w:gridCol w:w="7230"/>
+        <w:gridCol w:w="9582"/>
       </w:tblGrid>
       <w:tr>
         <w:trPr>
+          <w:trHeight w:val="1325"/>
           <w:tblCellSpacing w:w="0" w:type="dxa"/>
         </w:trPr>
         <w:tc>
           <w:tcPr>
-            <w:tcW w:w="7230" w:type="dxa"/>
+            <w:tcW w:w="9582" w:type="dxa"/>
             <w:tcMar>
               <w:top w:w="0" w:type="dxa"/>
               <w:left w:w="0" w:type="dxa"/>
@@ -209,6 +223,100 @@
               <w:pStyle w:val="divaddress"/>
               <w:spacing w:line="320" w:lineRule="atLeast"/>
               <w:rPr>
+                <w:rFonts w:ascii="Montserrat" w:eastAsia="Montserrat" w:hAnsi="Montserrat"/>
+                <w:b/>
+                <w:bCs/>
+                <w:i/>
+                <w:iCs/>
+                <w:color w:val="884DA7"/>
+                <w:sz w:val="28"/>
+                <w:szCs w:val="32"/>
+                <w:u w:val="single"/>
+                <w:lang w:val="fr-FR"/>
+              </w:rPr>
+            </w:pPr>
+            <w:r>
+              <w:rPr>
+                <w:rFonts w:ascii="Montserrat" w:eastAsia="Montserrat" w:hAnsi="Montserrat"/>
+                <w:b/>
+                <w:bCs/>
+                <w:i/>
+                <w:iCs/>
+                <w:color w:val="884DA7"/>
+                <w:sz w:val="28"/>
+                <w:szCs w:val="32"/>
+                <w:u w:val="single"/>
+                <w:lang w:val="fr-FR"/>
+              </w:rPr>
+              <w:t>Développeur Front</w:t>
+            </w:r>
+          </w:p>
+          <w:p>
+            <w:pPr>
+              <w:pStyle w:val="divdocumentdivsectiontitle"/>
+              <w:pBdr>
+                <w:top w:val="none" w:sz="0" w:space="6" w:color="auto"/>
+              </w:pBdr>
+              <w:shd w:val="clear" w:color="auto" w:fill="FFFFFF"/>
+              <w:spacing w:before="140" w:after="80"/>
+              <w:rPr>
+                <w:rFonts w:ascii="Montserrat" w:eastAsia="Montserrat" w:hAnsi="Montserrat" w:cs="Montserrat"/>
+                <w:b/>
+                <w:bCs/>
+                <w:caps/>
+                <w:color w:val="7030A0"/>
+                <w:sz w:val="28"/>
+                <w:szCs w:val="28"/>
+                <w:lang w:val="fr-FR"/>
+              </w:rPr>
+            </w:pPr>
+            <w:r>
+              <w:rPr>
+                <w:rFonts w:ascii="Montserrat" w:eastAsia="Montserrat" w:hAnsi="Montserrat" w:cs="Montserrat"/>
+                <w:color w:val="7030A0"/>
+                <w:lang w:val="fr-FR"/>
+              </w:rPr>
+              <w:t xml:space="preserve">   </w:t>
+            </w:r>
+            <w:r>
+              <w:rPr>
+                <w:rFonts w:ascii="Montserrat" w:eastAsia="Montserrat" w:hAnsi="Montserrat" w:cs="Montserrat"/>
+                <w:color w:val="7030A0"/>
+                <w:lang w:val="fr-FR"/>
+              </w:rPr>
+              <w:sym w:font="Wingdings" w:char="F0E8"/>
+            </w:r>
+            <w:r>
+              <w:rPr>
+                <w:rFonts w:ascii="Montserrat" w:eastAsia="Montserrat" w:hAnsi="Montserrat" w:cs="Montserrat"/>
+                <w:color w:val="333333"/>
+                <w:lang w:val="fr-FR"/>
+              </w:rPr>
+              <w:t xml:space="preserve"> 3</w:t>
+            </w:r>
+            <w:r>
+              <w:rPr>
+                <w:rFonts w:ascii="Montserrat" w:eastAsia="Montserrat" w:hAnsi="Montserrat" w:cs="Montserrat"/>
+                <w:color w:val="333333"/>
+                <w:vertAlign w:val="superscript"/>
+                <w:lang w:val="fr-FR"/>
+              </w:rPr>
+              <w:t>ème</w:t>
+            </w:r>
+            <w:r>
+              <w:rPr>
+                <w:rFonts w:ascii="Montserrat" w:eastAsia="Montserrat" w:hAnsi="Montserrat" w:cs="Montserrat"/>
+                <w:color w:val="333333"/>
+                <w:lang w:val="fr-FR"/>
+              </w:rPr>
+              <w:t xml:space="preserve"> année de Licence Informatique :   Université des Antilles de Pointe-à-Pitre.</w:t>
+            </w:r>
+          </w:p>
+          <w:p>
+            <w:pPr>
+              <w:pStyle w:val="divaddress"/>
+              <w:spacing w:line="320" w:lineRule="atLeast"/>
+              <w:rPr>
                 <w:rStyle w:val="divdocumentdivparagraphCharacter"/>
                 <w:rFonts w:ascii="Montserrat" w:eastAsia="Montserrat" w:hAnsi="Montserrat" w:cs="Montserrat"/>
                 <w:b/>
@@ -222,38 +330,6 @@
                 <w:lang w:val="fr-FR"/>
               </w:rPr>
             </w:pPr>
-            <w:r>
-              <w:rPr>
-                <w:rFonts w:ascii="Montserrat" w:eastAsia="Montserrat" w:hAnsi="Montserrat"/>
-                <w:b/>
-                <w:bCs/>
-                <w:i/>
-                <w:iCs/>
-                <w:color w:val="884DA7"/>
-                <w:sz w:val="28"/>
-                <w:szCs w:val="32"/>
-                <w:u w:val="single"/>
-                <w:lang w:val="fr-FR"/>
-              </w:rPr>
-              <w:t xml:space="preserve">Développeur </w:t>
-            </w:r>
-            <w:proofErr w:type="spellStart"/>
-            <w:r>
-              <w:rPr>
-                <w:rFonts w:ascii="Montserrat" w:eastAsia="Montserrat" w:hAnsi="Montserrat"/>
-                <w:b/>
-                <w:bCs/>
-                <w:i/>
-                <w:iCs/>
-                <w:color w:val="884DA7"/>
-                <w:sz w:val="28"/>
-                <w:szCs w:val="32"/>
-                <w:u w:val="single"/>
-                <w:lang w:val="fr-FR"/>
-              </w:rPr>
-              <w:t>Front-End</w:t>
-            </w:r>
-            <w:proofErr w:type="spellEnd"/>
           </w:p>
         </w:tc>
       </w:tr>
@@ -295,22 +371,22 @@
     </w:p>
     <w:tbl>
       <w:tblPr>
-        <w:tblW w:w="9431" w:type="dxa"/>
+        <w:tblW w:w="8738" w:type="dxa"/>
         <w:tblLook w:val="04A0" w:firstRow="1" w:lastRow="0" w:firstColumn="1" w:lastColumn="0" w:noHBand="0" w:noVBand="1"/>
       </w:tblPr>
       <w:tblGrid>
-        <w:gridCol w:w="1524"/>
-        <w:gridCol w:w="2653"/>
-        <w:gridCol w:w="2627"/>
-        <w:gridCol w:w="2627"/>
+        <w:gridCol w:w="1412"/>
+        <w:gridCol w:w="2458"/>
+        <w:gridCol w:w="2434"/>
+        <w:gridCol w:w="2434"/>
       </w:tblGrid>
       <w:tr>
         <w:trPr>
-          <w:trHeight w:val="626"/>
+          <w:trHeight w:val="1544"/>
         </w:trPr>
         <w:tc>
           <w:tcPr>
-            <w:tcW w:w="1524" w:type="dxa"/>
+            <w:tcW w:w="1412" w:type="dxa"/>
             <w:tcMar>
               <w:left w:w="0" w:type="dxa"/>
             </w:tcMar>
@@ -332,7 +408,7 @@
         </w:tc>
         <w:tc>
           <w:tcPr>
-            <w:tcW w:w="2653" w:type="dxa"/>
+            <w:tcW w:w="2458" w:type="dxa"/>
             <w:tcMar>
               <w:left w:w="0" w:type="dxa"/>
             </w:tcMar>
@@ -422,7 +498,7 @@
         </w:tc>
         <w:tc>
           <w:tcPr>
-            <w:tcW w:w="2627" w:type="dxa"/>
+            <w:tcW w:w="2434" w:type="dxa"/>
             <w:tcMar>
               <w:left w:w="0" w:type="dxa"/>
             </w:tcMar>
@@ -445,15 +521,27 @@
                 <w:color w:val="333333"/>
               </w:rPr>
             </w:pPr>
-            <w:proofErr w:type="spellStart"/>
             <w:r>
               <w:rPr>
                 <w:rFonts w:ascii="Montserrat Medium" w:eastAsia="Montserrat" w:hAnsi="Montserrat Medium" w:cs="Montserrat"/>
                 <w:color w:val="333333"/>
               </w:rPr>
-              <w:t>Javascript</w:t>
+              <w:t>Java</w:t>
             </w:r>
-            <w:proofErr w:type="spellEnd"/>
+            <w:r>
+              <w:rPr>
+                <w:rFonts w:ascii="Montserrat Medium" w:eastAsia="Montserrat" w:hAnsi="Montserrat Medium" w:cs="Montserrat"/>
+                <w:color w:val="333333"/>
+              </w:rPr>
+              <w:t>S</w:t>
+            </w:r>
+            <w:r>
+              <w:rPr>
+                <w:rFonts w:ascii="Montserrat Medium" w:eastAsia="Montserrat" w:hAnsi="Montserrat Medium" w:cs="Montserrat"/>
+                <w:color w:val="333333"/>
+              </w:rPr>
+              <w:t>cript</w:t>
+            </w:r>
           </w:p>
           <w:p>
             <w:pPr>
@@ -562,7 +650,7 @@
         </w:tc>
         <w:tc>
           <w:tcPr>
-            <w:tcW w:w="2627" w:type="dxa"/>
+            <w:tcW w:w="2434" w:type="dxa"/>
           </w:tcPr>
           <w:p>
             <w:pPr>
@@ -716,12 +804,12 @@
       <w:tr>
         <w:trPr>
           <w:gridAfter w:val="2"/>
-          <w:wAfter w:w="5254" w:type="dxa"/>
-          <w:trHeight w:val="178"/>
+          <w:wAfter w:w="4868" w:type="dxa"/>
+          <w:trHeight w:val="106"/>
         </w:trPr>
         <w:tc>
           <w:tcPr>
-            <w:tcW w:w="1524" w:type="dxa"/>
+            <w:tcW w:w="1412" w:type="dxa"/>
             <w:tcMar>
               <w:left w:w="0" w:type="dxa"/>
             </w:tcMar>
@@ -743,7 +831,7 @@
         </w:tc>
         <w:tc>
           <w:tcPr>
-            <w:tcW w:w="2653" w:type="dxa"/>
+            <w:tcW w:w="2458" w:type="dxa"/>
             <w:tcMar>
               <w:left w:w="0" w:type="dxa"/>
             </w:tcMar>
@@ -765,120 +853,6 @@
         </w:tc>
       </w:tr>
     </w:tbl>
-    <w:p>
-      <w:pPr>
-        <w:pStyle w:val="divdocumentdivsectiontitle"/>
-        <w:pBdr>
-          <w:top w:val="none" w:sz="0" w:space="6" w:color="auto"/>
-        </w:pBdr>
-        <w:shd w:val="clear" w:color="auto" w:fill="FFFFFF"/>
-        <w:spacing w:before="140" w:after="120"/>
-        <w:rPr>
-          <w:rFonts w:ascii="Montserrat" w:eastAsia="Montserrat" w:hAnsi="Montserrat" w:cs="Montserrat"/>
-          <w:b/>
-          <w:bCs/>
-          <w:caps/>
-          <w:color w:val="7030A0"/>
-          <w:sz w:val="28"/>
-          <w:szCs w:val="28"/>
-          <w:lang w:val="fr-FR"/>
-        </w:rPr>
-      </w:pPr>
-      <w:r>
-        <w:rPr>
-          <w:rFonts w:ascii="Montserrat" w:eastAsia="Montserrat" w:hAnsi="Montserrat" w:cs="Montserrat"/>
-          <w:b/>
-          <w:bCs/>
-          <w:caps/>
-          <w:color w:val="7030A0"/>
-          <w:sz w:val="28"/>
-          <w:szCs w:val="28"/>
-          <w:lang w:val="fr-FR"/>
-        </w:rPr>
-        <w:t>Divers</w:t>
-      </w:r>
-    </w:p>
-    <w:p>
-      <w:pPr>
-        <w:pStyle w:val="p"/>
-        <w:shd w:val="clear" w:color="auto" w:fill="FFFFFF"/>
-        <w:spacing w:line="320" w:lineRule="atLeast"/>
-        <w:rPr>
-          <w:rFonts w:ascii="Montserrat" w:eastAsia="Montserrat" w:hAnsi="Montserrat" w:cs="Montserrat"/>
-          <w:color w:val="333333"/>
-          <w:sz w:val="22"/>
-          <w:szCs w:val="22"/>
-          <w:lang w:val="fr-FR"/>
-        </w:rPr>
-      </w:pPr>
-      <w:r>
-        <w:rPr>
-          <w:rFonts w:ascii="Montserrat" w:eastAsia="Montserrat" w:hAnsi="Montserrat" w:cs="Montserrat"/>
-          <w:color w:val="333333"/>
-          <w:sz w:val="22"/>
-          <w:szCs w:val="22"/>
-          <w:lang w:val="fr-FR"/>
-        </w:rPr>
-        <w:t xml:space="preserve">Lors de mon stage, j'ai dû apprendre à redoubler d'autonomie et de créativité. Issu d'une classe théâtre, je suis à l'aise à l'oral et sais mettre mes auditeurs à l’aise. Le bénévolat dans des petits événements </w:t>
-      </w:r>
-      <w:r>
-        <w:rPr>
-          <w:rFonts w:ascii="Montserrat" w:eastAsia="Montserrat" w:hAnsi="Montserrat" w:cs="Montserrat"/>
-          <w:color w:val="333333"/>
-          <w:sz w:val="22"/>
-          <w:szCs w:val="22"/>
-          <w:lang w:val="fr-FR"/>
-        </w:rPr>
-        <w:t>m’a</w:t>
-      </w:r>
-      <w:r>
-        <w:rPr>
-          <w:rFonts w:ascii="Montserrat" w:eastAsia="Montserrat" w:hAnsi="Montserrat" w:cs="Montserrat"/>
-          <w:color w:val="333333"/>
-          <w:sz w:val="22"/>
-          <w:szCs w:val="22"/>
-          <w:lang w:val="fr-FR"/>
-        </w:rPr>
-        <w:t xml:space="preserve"> poussé à la rencontre de l'autre, ce qui m'a permis de m'adapter à tout type de profil. J'ai également une curiosité et une exigence personnelle qui me pousse toujours à améliorer mon travail. </w:t>
-      </w:r>
-    </w:p>
-    <w:p>
-      <w:pPr>
-        <w:pStyle w:val="divdocumentdivsectiontitle"/>
-        <w:pBdr>
-          <w:top w:val="none" w:sz="0" w:space="6" w:color="auto"/>
-        </w:pBdr>
-        <w:shd w:val="clear" w:color="auto" w:fill="FFFFFF"/>
-        <w:spacing w:before="140" w:after="120"/>
-        <w:rPr>
-          <w:rFonts w:ascii="Montserrat" w:eastAsia="Montserrat" w:hAnsi="Montserrat" w:cs="Montserrat"/>
-          <w:b/>
-          <w:bCs/>
-          <w:i/>
-          <w:iCs/>
-          <w:caps/>
-          <w:color w:val="7030A0"/>
-          <w:sz w:val="24"/>
-          <w:szCs w:val="24"/>
-          <w:lang w:val="fr-FR"/>
-        </w:rPr>
-      </w:pPr>
-      <w:r>
-        <w:rPr>
-          <w:rFonts w:ascii="Montserrat" w:eastAsia="Montserrat" w:hAnsi="Montserrat" w:cs="Montserrat"/>
-          <w:b/>
-          <w:bCs/>
-          <w:i/>
-          <w:iCs/>
-          <w:caps/>
-          <w:color w:val="7030A0"/>
-          <w:sz w:val="24"/>
-          <w:szCs w:val="24"/>
-          <w:lang w:val="fr-FR"/>
-        </w:rPr>
-        <w:t>Niveau d’étude</w:t>
-      </w:r>
-    </w:p>
     <w:p>
       <w:pPr>
         <w:pStyle w:val="divdocumentdivsectiontitle"/>
@@ -901,185 +875,12 @@
       <w:r>
         <w:rPr>
           <w:rFonts w:ascii="Montserrat" w:eastAsia="Montserrat" w:hAnsi="Montserrat" w:cs="Montserrat"/>
-          <w:color w:val="7030A0"/>
-          <w:lang w:val="fr-FR"/>
-        </w:rPr>
-        <w:t xml:space="preserve">    </w:t>
-      </w:r>
-      <w:r>
-        <w:rPr>
-          <w:rFonts w:ascii="Montserrat" w:eastAsia="Montserrat" w:hAnsi="Montserrat" w:cs="Montserrat"/>
-          <w:color w:val="7030A0"/>
-          <w:lang w:val="fr-FR"/>
-        </w:rPr>
-        <w:sym w:font="Wingdings" w:char="F0E8"/>
-      </w:r>
-      <w:r>
-        <w:rPr>
-          <w:rFonts w:ascii="Montserrat" w:eastAsia="Montserrat" w:hAnsi="Montserrat" w:cs="Montserrat"/>
-          <w:color w:val="333333"/>
-          <w:lang w:val="fr-FR"/>
-        </w:rPr>
-        <w:t xml:space="preserve"> 3</w:t>
-      </w:r>
-      <w:r>
-        <w:rPr>
-          <w:rFonts w:ascii="Montserrat" w:eastAsia="Montserrat" w:hAnsi="Montserrat" w:cs="Montserrat"/>
-          <w:color w:val="333333"/>
-          <w:vertAlign w:val="superscript"/>
-          <w:lang w:val="fr-FR"/>
-        </w:rPr>
-        <w:t>ème</w:t>
-      </w:r>
-      <w:r>
-        <w:rPr>
-          <w:rFonts w:ascii="Montserrat" w:eastAsia="Montserrat" w:hAnsi="Montserrat" w:cs="Montserrat"/>
-          <w:color w:val="333333"/>
-          <w:lang w:val="fr-FR"/>
-        </w:rPr>
-        <w:t xml:space="preserve"> </w:t>
-      </w:r>
-      <w:r>
-        <w:rPr>
-          <w:rFonts w:ascii="Montserrat" w:eastAsia="Montserrat" w:hAnsi="Montserrat" w:cs="Montserrat"/>
-          <w:color w:val="333333"/>
-          <w:lang w:val="fr-FR"/>
-        </w:rPr>
-        <w:t xml:space="preserve"> année de Licence Informatique </w:t>
-      </w:r>
-      <w:r>
-        <w:rPr>
-          <w:rFonts w:ascii="Montserrat" w:eastAsia="Montserrat" w:hAnsi="Montserrat" w:cs="Montserrat"/>
-          <w:color w:val="333333"/>
-          <w:lang w:val="fr-FR"/>
-        </w:rPr>
-        <w:t xml:space="preserve">   </w:t>
-      </w:r>
-      <w:r>
-        <w:rPr>
-          <w:rFonts w:ascii="Montserrat" w:eastAsia="Montserrat" w:hAnsi="Montserrat" w:cs="Montserrat"/>
-          <w:color w:val="333333"/>
-          <w:lang w:val="fr-FR"/>
-        </w:rPr>
-        <w:t>U</w:t>
-      </w:r>
-      <w:r>
-        <w:rPr>
-          <w:rFonts w:ascii="Montserrat" w:eastAsia="Montserrat" w:hAnsi="Montserrat" w:cs="Montserrat"/>
-          <w:color w:val="333333"/>
-          <w:lang w:val="fr-FR"/>
-        </w:rPr>
-        <w:t xml:space="preserve">niversité des </w:t>
-      </w:r>
-      <w:r>
-        <w:rPr>
-          <w:rFonts w:ascii="Montserrat" w:eastAsia="Montserrat" w:hAnsi="Montserrat" w:cs="Montserrat"/>
-          <w:color w:val="333333"/>
-          <w:lang w:val="fr-FR"/>
-        </w:rPr>
-        <w:t>A</w:t>
-      </w:r>
-      <w:r>
-        <w:rPr>
-          <w:rFonts w:ascii="Montserrat" w:eastAsia="Montserrat" w:hAnsi="Montserrat" w:cs="Montserrat"/>
-          <w:color w:val="333333"/>
-          <w:lang w:val="fr-FR"/>
-        </w:rPr>
-        <w:t>ntilles</w:t>
-      </w:r>
-      <w:r>
-        <w:rPr>
-          <w:rFonts w:ascii="Montserrat" w:eastAsia="Montserrat" w:hAnsi="Montserrat" w:cs="Montserrat"/>
-          <w:color w:val="333333"/>
-          <w:lang w:val="fr-FR"/>
-        </w:rPr>
-        <w:t xml:space="preserve"> </w:t>
-      </w:r>
-      <w:r>
-        <w:rPr>
-          <w:rFonts w:ascii="Montserrat" w:eastAsia="Montserrat" w:hAnsi="Montserrat" w:cs="Montserrat"/>
-          <w:color w:val="333333"/>
-          <w:lang w:val="fr-FR"/>
-        </w:rPr>
-        <w:t>d</w:t>
-      </w:r>
-      <w:r>
-        <w:rPr>
-          <w:rFonts w:ascii="Montserrat" w:eastAsia="Montserrat" w:hAnsi="Montserrat" w:cs="Montserrat"/>
-          <w:color w:val="333333"/>
-          <w:lang w:val="fr-FR"/>
-        </w:rPr>
-        <w:t>e Pointe</w:t>
-      </w:r>
-      <w:r>
-        <w:rPr>
-          <w:rFonts w:ascii="Montserrat" w:eastAsia="Montserrat" w:hAnsi="Montserrat" w:cs="Montserrat"/>
-          <w:color w:val="333333"/>
-          <w:lang w:val="fr-FR"/>
-        </w:rPr>
-        <w:t>-</w:t>
-      </w:r>
-      <w:r>
-        <w:rPr>
-          <w:rFonts w:ascii="Montserrat" w:eastAsia="Montserrat" w:hAnsi="Montserrat" w:cs="Montserrat"/>
-          <w:color w:val="333333"/>
-          <w:lang w:val="fr-FR"/>
-        </w:rPr>
-        <w:t>à</w:t>
-      </w:r>
-      <w:r>
-        <w:rPr>
-          <w:rFonts w:ascii="Montserrat" w:eastAsia="Montserrat" w:hAnsi="Montserrat" w:cs="Montserrat"/>
-          <w:color w:val="333333"/>
-          <w:lang w:val="fr-FR"/>
-        </w:rPr>
-        <w:t>-</w:t>
-      </w:r>
-      <w:r>
-        <w:rPr>
-          <w:rFonts w:ascii="Montserrat" w:eastAsia="Montserrat" w:hAnsi="Montserrat" w:cs="Montserrat"/>
-          <w:color w:val="333333"/>
-          <w:lang w:val="fr-FR"/>
-        </w:rPr>
-        <w:t>Pitre</w:t>
-      </w:r>
-      <w:r>
-        <w:rPr>
-          <w:rFonts w:ascii="Montserrat" w:eastAsia="Montserrat" w:hAnsi="Montserrat" w:cs="Montserrat"/>
-          <w:color w:val="333333"/>
-          <w:lang w:val="fr-FR"/>
-        </w:rPr>
-        <w:t xml:space="preserve">. </w:t>
-      </w:r>
-    </w:p>
-    <w:p>
-      <w:pPr>
-        <w:pStyle w:val="divdocumentdivsectiontitle"/>
-        <w:pBdr>
-          <w:top w:val="none" w:sz="0" w:space="6" w:color="auto"/>
-        </w:pBdr>
-        <w:shd w:val="clear" w:color="auto" w:fill="FFFFFF"/>
-        <w:spacing w:before="140" w:after="80"/>
-        <w:rPr>
-          <w:rFonts w:ascii="Montserrat" w:eastAsia="Montserrat" w:hAnsi="Montserrat" w:cs="Montserrat"/>
           <w:b/>
           <w:bCs/>
           <w:caps/>
           <w:color w:val="7030A0"/>
-          <w:sz w:val="28"/>
-          <w:szCs w:val="28"/>
-          <w:lang w:val="fr-FR"/>
-        </w:rPr>
-      </w:pPr>
-      <w:r>
-        <w:rPr>
-          <w:rFonts w:ascii="Montserrat" w:eastAsia="Montserrat" w:hAnsi="Montserrat" w:cs="Montserrat"/>
-          <w:b/>
-          <w:bCs/>
-          <w:caps/>
-          <w:color w:val="7030A0"/>
-          <w:sz w:val="28"/>
-          <w:szCs w:val="28"/>
+          <w:sz w:val="26"/>
+          <w:szCs w:val="26"/>
           <w:lang w:val="fr-FR"/>
         </w:rPr>
         <w:t>Expérience</w:t>
@@ -1433,550 +1234,14 @@
         <w:t>Faire la création de mon site web</w:t>
       </w:r>
     </w:p>
-    <w:tbl>
-      <w:tblPr>
-        <w:tblStyle w:val="divdocumentspandatesTable"/>
-        <w:tblpPr w:leftFromText="141" w:rightFromText="141" w:vertAnchor="text" w:horzAnchor="margin" w:tblpY="919"/>
-        <w:tblW w:w="10065" w:type="dxa"/>
-        <w:tblCellSpacing w:w="0" w:type="dxa"/>
-        <w:shd w:val="clear" w:color="auto" w:fill="FFFFFF"/>
-        <w:tblLayout w:type="fixed"/>
-        <w:tblCellMar>
-          <w:left w:w="0" w:type="dxa"/>
-          <w:right w:w="0" w:type="dxa"/>
-        </w:tblCellMar>
-        <w:tblLook w:val="05E0" w:firstRow="1" w:lastRow="1" w:firstColumn="1" w:lastColumn="1" w:noHBand="0" w:noVBand="1"/>
-      </w:tblPr>
-      <w:tblGrid>
-        <w:gridCol w:w="7655"/>
-        <w:gridCol w:w="2410"/>
-      </w:tblGrid>
-      <w:tr>
-        <w:trPr>
-          <w:trHeight w:val="2027"/>
-          <w:tblCellSpacing w:w="0" w:type="dxa"/>
-        </w:trPr>
-        <w:tc>
-          <w:tcPr>
-            <w:tcW w:w="7655" w:type="dxa"/>
-            <w:tcMar>
-              <w:top w:w="100" w:type="dxa"/>
-              <w:left w:w="0" w:type="dxa"/>
-              <w:bottom w:w="0" w:type="dxa"/>
-              <w:right w:w="700" w:type="dxa"/>
-            </w:tcMar>
-            <w:hideMark/>
-          </w:tcPr>
-          <w:p>
-            <w:pPr>
-              <w:pStyle w:val="spanParagraph"/>
-              <w:spacing w:line="320" w:lineRule="exact"/>
-              <w:ind w:right="700"/>
-              <w:rPr>
-                <w:rStyle w:val="divdocumentspantitleWrapper"/>
-                <w:rFonts w:ascii="Montserrat Medium" w:eastAsia="Montserrat Medium" w:hAnsi="Montserrat Medium" w:cs="Montserrat Medium"/>
-                <w:color w:val="333333"/>
-                <w:sz w:val="22"/>
-                <w:szCs w:val="22"/>
-                <w:lang w:val="fr-FR"/>
-              </w:rPr>
-            </w:pPr>
-            <w:r>
-              <w:rPr>
-                <w:rStyle w:val="spandegree"/>
-                <w:rFonts w:ascii="Montserrat Medium" w:eastAsia="Montserrat Medium" w:hAnsi="Montserrat Medium" w:cs="Montserrat Medium"/>
-                <w:color w:val="333333"/>
-                <w:sz w:val="22"/>
-                <w:szCs w:val="22"/>
-                <w:lang w:val="fr-FR"/>
-              </w:rPr>
-              <w:lastRenderedPageBreak/>
-              <w:t>BREVET des collèges / Second degré</w:t>
-            </w:r>
-            <w:r>
-              <w:rPr>
-                <w:rStyle w:val="divdocumentspantitleWrapper"/>
-                <w:rFonts w:ascii="Montserrat Medium" w:eastAsia="Montserrat Medium" w:hAnsi="Montserrat Medium" w:cs="Montserrat Medium"/>
-                <w:color w:val="333333"/>
-                <w:sz w:val="22"/>
-                <w:szCs w:val="22"/>
-                <w:lang w:val="fr-FR"/>
-              </w:rPr>
-              <w:t xml:space="preserve"> / 2017</w:t>
-            </w:r>
-          </w:p>
-          <w:p>
-            <w:pPr>
-              <w:pStyle w:val="spanParagraph"/>
-              <w:spacing w:line="320" w:lineRule="exact"/>
-              <w:ind w:right="700"/>
-              <w:rPr>
-                <w:rStyle w:val="span"/>
-                <w:rFonts w:ascii="Montserrat Medium" w:eastAsia="Montserrat Medium" w:hAnsi="Montserrat Medium" w:cs="Montserrat Medium"/>
-                <w:color w:val="333333"/>
-                <w:sz w:val="22"/>
-                <w:szCs w:val="22"/>
-                <w:lang w:val="fr-FR"/>
-              </w:rPr>
-            </w:pPr>
-            <w:r>
-              <w:rPr>
-                <w:rFonts w:ascii="Montserrat Medium" w:eastAsia="Montserrat Medium" w:hAnsi="Montserrat Medium" w:cs="Montserrat Medium"/>
-                <w:noProof/>
-                <w:color w:val="333333"/>
-                <w:sz w:val="22"/>
-                <w:szCs w:val="22"/>
-                <w:lang w:val="fr-FR"/>
-              </w:rPr>
-              <mc:AlternateContent>
-                <mc:Choice Requires="wps">
-                  <w:drawing>
-                    <wp:anchor distT="0" distB="0" distL="114300" distR="114300" simplePos="0" relativeHeight="251660288" behindDoc="0" locked="0" layoutInCell="1" allowOverlap="1" wp14:anchorId="5B832675" wp14:editId="4CE9F110">
-                      <wp:simplePos x="0" y="0"/>
-                      <wp:positionH relativeFrom="column">
-                        <wp:posOffset>4601845</wp:posOffset>
-                      </wp:positionH>
-                      <wp:positionV relativeFrom="paragraph">
-                        <wp:posOffset>247015</wp:posOffset>
-                      </wp:positionV>
-                      <wp:extent cx="2228215" cy="1247775"/>
-                      <wp:effectExtent l="1270" t="0" r="0" b="4445"/>
-                      <wp:wrapNone/>
-                      <wp:docPr id="3" name="Text Box 3"/>
-                      <wp:cNvGraphicFramePr>
-                        <a:graphicFrameLocks xmlns:a="http://schemas.openxmlformats.org/drawingml/2006/main"/>
-                      </wp:cNvGraphicFramePr>
-                      <a:graphic xmlns:a="http://schemas.openxmlformats.org/drawingml/2006/main">
-                        <a:graphicData uri="http://schemas.microsoft.com/office/word/2010/wordprocessingShape">
-                          <wps:wsp>
-                            <wps:cNvSpPr txBox="1">
-                              <a:spLocks noChangeArrowheads="1"/>
-                            </wps:cNvSpPr>
-                            <wps:spPr bwMode="auto">
-                              <a:xfrm>
-                                <a:off x="0" y="0"/>
-                                <a:ext cx="2228215" cy="1247775"/>
-                              </a:xfrm>
-                              <a:prstGeom prst="rect">
-                                <a:avLst/>
-                              </a:prstGeom>
-                              <a:solidFill>
-                                <a:srgbClr val="FFFFFF"/>
-                              </a:solidFill>
-                              <a:ln>
-                                <a:noFill/>
-                              </a:ln>
-                              <a:extLst>
-                                <a:ext uri="{91240B29-F687-4F45-9708-019B960494DF}">
-                                  <a14:hiddenLine xmlns:a14="http://schemas.microsoft.com/office/drawing/2010/main" w="9525">
-                                    <a:solidFill>
-                                      <a:srgbClr val="000000"/>
-                                    </a:solidFill>
-                                    <a:miter lim="800000"/>
-                                    <a:headEnd/>
-                                    <a:tailEnd/>
-                                  </a14:hiddenLine>
-                                </a:ext>
-                              </a:extLst>
-                            </wps:spPr>
-                            <wps:txbx>
-                              <w:txbxContent>
-                                <w:tbl>
-                                  <w:tblPr>
-                                    <w:tblStyle w:val="divdocumentdivSECTIONCNTC"/>
-                                    <w:tblW w:w="3064" w:type="dxa"/>
-                                    <w:tblCellSpacing w:w="0" w:type="dxa"/>
-                                    <w:shd w:val="clear" w:color="auto" w:fill="FFFFFF"/>
-                                    <w:tblCellMar>
-                                      <w:left w:w="0" w:type="dxa"/>
-                                      <w:bottom w:w="160" w:type="dxa"/>
-                                      <w:right w:w="0" w:type="dxa"/>
-                                    </w:tblCellMar>
-                                    <w:tblLook w:val="05E0" w:firstRow="1" w:lastRow="1" w:firstColumn="1" w:lastColumn="1" w:noHBand="0" w:noVBand="1"/>
-                                  </w:tblPr>
-                                  <w:tblGrid>
-                                    <w:gridCol w:w="3064"/>
-                                  </w:tblGrid>
-                                  <w:tr>
-                                    <w:trPr>
-                                      <w:tblCellSpacing w:w="0" w:type="dxa"/>
-                                    </w:trPr>
-                                    <w:tc>
-                                      <w:tcPr>
-                                        <w:tcW w:w="0" w:type="auto"/>
-                                        <w:tcMar>
-                                          <w:top w:w="0" w:type="dxa"/>
-                                          <w:left w:w="0" w:type="dxa"/>
-                                          <w:bottom w:w="0" w:type="dxa"/>
-                                          <w:right w:w="0" w:type="dxa"/>
-                                        </w:tcMar>
-                                        <w:vAlign w:val="bottom"/>
-                                        <w:hideMark/>
-                                      </w:tcPr>
-                                      <w:p>
-                                        <w:pPr>
-                                          <w:rPr>
-                                            <w:rFonts w:ascii="Montserrat Medium" w:hAnsi="Montserrat Medium"/>
-                                            <w:b/>
-                                            <w:bCs/>
-                                            <w:color w:val="7030A0"/>
-                                          </w:rPr>
-                                        </w:pPr>
-                                        <w:r>
-                                          <w:rPr>
-                                            <w:rFonts w:ascii="Montserrat Medium" w:hAnsi="Montserrat Medium"/>
-                                            <w:b/>
-                                            <w:bCs/>
-                                            <w:color w:val="7030A0"/>
-                                          </w:rPr>
-                                          <w:t>Contact</w:t>
-                                        </w:r>
-                                      </w:p>
-                                      <w:p>
-                                        <w:pPr>
-                                          <w:pStyle w:val="divaddress"/>
-                                          <w:spacing w:line="320" w:lineRule="atLeast"/>
-                                          <w:rPr>
-                                            <w:rStyle w:val="divdocumentdivparagraphCharacter"/>
-                                            <w:rFonts w:ascii="Montserrat" w:eastAsia="Montserrat" w:hAnsi="Montserrat" w:cs="Montserrat"/>
-                                            <w:color w:val="333333"/>
-                                            <w:sz w:val="22"/>
-                                            <w:szCs w:val="22"/>
-                                            <w:lang w:val="fr-FR"/>
-                                          </w:rPr>
-                                        </w:pPr>
-                                        <w:r>
-                                          <w:rPr>
-                                            <w:rStyle w:val="span"/>
-                                            <w:rFonts w:ascii="Montserrat" w:eastAsia="Montserrat" w:hAnsi="Montserrat" w:cs="Montserrat"/>
-                                            <w:color w:val="333333"/>
-                                            <w:sz w:val="22"/>
-                                            <w:szCs w:val="22"/>
-                                            <w:lang w:val="fr-FR"/>
-                                          </w:rPr>
-                                          <w:t>0690.05.06.55, mathys971i22@gmail.com</w:t>
-                                        </w:r>
-                                      </w:p>
-                                    </w:tc>
-                                  </w:tr>
-                                </w:tbl>
-                                <w:p>
-                                  <w:pPr>
-                                    <w:rPr>
-                                      <w:sz w:val="22"/>
-                                      <w:szCs w:val="22"/>
-                                      <w:lang w:val="fr-FR"/>
-                                    </w:rPr>
-                                  </w:pPr>
-                                </w:p>
-                              </w:txbxContent>
-                            </wps:txbx>
-                            <wps:bodyPr rot="0" vert="horz" wrap="square" lIns="91440" tIns="45720" rIns="91440" bIns="45720" anchor="t" anchorCtr="0" upright="1">
-                              <a:noAutofit/>
-                            </wps:bodyPr>
-                          </wps:wsp>
-                        </a:graphicData>
-                      </a:graphic>
-                      <wp14:sizeRelH relativeFrom="page">
-                        <wp14:pctWidth>0</wp14:pctWidth>
-                      </wp14:sizeRelH>
-                      <wp14:sizeRelV relativeFrom="page">
-                        <wp14:pctHeight>0</wp14:pctHeight>
-                      </wp14:sizeRelV>
-                    </wp:anchor>
-                  </w:drawing>
-                </mc:Choice>
-                <mc:Fallback>
-                  <w:pict>
-                    <v:shapetype w14:anchorId="5B832675" id="_x0000_t202" coordsize="21600,21600" o:spt="202" path="m,l,21600r21600,l21600,xe">
-                      <v:stroke joinstyle="miter"/>
-                      <v:path gradientshapeok="t" o:connecttype="rect"/>
-                    </v:shapetype>
-                    <v:shape id="Text Box 3" o:spid="_x0000_s1026" type="#_x0000_t202" style="position:absolute;margin-left:362.35pt;margin-top:19.45pt;width:175.45pt;height:98.25pt;z-index:251660288;visibility:visible;mso-wrap-style:square;mso-width-percent:0;mso-height-percent:0;mso-wrap-distance-left:9pt;mso-wrap-distance-top:0;mso-wrap-distance-right:9pt;mso-wrap-distance-bottom:0;mso-position-horizontal:absolute;mso-position-horizontal-relative:text;mso-position-vertical:absolute;mso-position-vertical-relative:text;mso-width-percent:0;mso-height-percent:0;mso-width-relative:page;mso-height-relative:page;v-text-anchor:top" o:gfxdata="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" stroked="f">
-                      <v:textbox>
-                        <w:txbxContent>
-                          <w:tbl>
-                            <w:tblPr>
-                              <w:tblStyle w:val="divdocumentdivSECTIONCNTC"/>
-                              <w:tblW w:w="3064" w:type="dxa"/>
-                              <w:tblCellSpacing w:w="0" w:type="dxa"/>
-                              <w:shd w:val="clear" w:color="auto" w:fill="FFFFFF"/>
-                              <w:tblCellMar>
-                                <w:left w:w="0" w:type="dxa"/>
-                                <w:bottom w:w="160" w:type="dxa"/>
-                                <w:right w:w="0" w:type="dxa"/>
-                              </w:tblCellMar>
-                              <w:tblLook w:val="05E0" w:firstRow="1" w:lastRow="1" w:firstColumn="1" w:lastColumn="1" w:noHBand="0" w:noVBand="1"/>
-                            </w:tblPr>
-                            <w:tblGrid>
-                              <w:gridCol w:w="3064"/>
-                            </w:tblGrid>
-                            <w:tr>
-                              <w:trPr>
-                                <w:tblCellSpacing w:w="0" w:type="dxa"/>
-                              </w:trPr>
-                              <w:tc>
-                                <w:tcPr>
-                                  <w:tcW w:w="0" w:type="auto"/>
-                                  <w:tcMar>
-                                    <w:top w:w="0" w:type="dxa"/>
-                                    <w:left w:w="0" w:type="dxa"/>
-                                    <w:bottom w:w="0" w:type="dxa"/>
-                                    <w:right w:w="0" w:type="dxa"/>
-                                  </w:tcMar>
-                                  <w:vAlign w:val="bottom"/>
-                                  <w:hideMark/>
-                                </w:tcPr>
-                                <w:p>
-                                  <w:pPr>
-                                    <w:rPr>
-                                      <w:rFonts w:ascii="Montserrat Medium" w:hAnsi="Montserrat Medium"/>
-                                      <w:b/>
-                                      <w:bCs/>
-                                      <w:color w:val="7030A0"/>
-                                    </w:rPr>
-                                  </w:pPr>
-                                  <w:r>
-                                    <w:rPr>
-                                      <w:rFonts w:ascii="Montserrat Medium" w:hAnsi="Montserrat Medium"/>
-                                      <w:b/>
-                                      <w:bCs/>
-                                      <w:color w:val="7030A0"/>
-                                    </w:rPr>
-                                    <w:t>Contact</w:t>
-                                  </w:r>
-                                </w:p>
-                                <w:p>
-                                  <w:pPr>
-                                    <w:pStyle w:val="divaddress"/>
-                                    <w:spacing w:line="320" w:lineRule="atLeast"/>
-                                    <w:rPr>
-                                      <w:rStyle w:val="divdocumentdivparagraphCharacter"/>
-                                      <w:rFonts w:ascii="Montserrat" w:eastAsia="Montserrat" w:hAnsi="Montserrat" w:cs="Montserrat"/>
-                                      <w:color w:val="333333"/>
-                                      <w:sz w:val="22"/>
-                                      <w:szCs w:val="22"/>
-                                      <w:lang w:val="fr-FR"/>
-                                    </w:rPr>
-                                  </w:pPr>
-                                  <w:r>
-                                    <w:rPr>
-                                      <w:rStyle w:val="span"/>
-                                      <w:rFonts w:ascii="Montserrat" w:eastAsia="Montserrat" w:hAnsi="Montserrat" w:cs="Montserrat"/>
-                                      <w:color w:val="333333"/>
-                                      <w:sz w:val="22"/>
-                                      <w:szCs w:val="22"/>
-                                      <w:lang w:val="fr-FR"/>
-                                    </w:rPr>
-                                    <w:t>0690.05.06.55, mathys971i22@gmail.com</w:t>
-                                  </w:r>
-                                </w:p>
-                              </w:tc>
-                            </w:tr>
-                          </w:tbl>
-                          <w:p>
-                            <w:pPr>
-                              <w:rPr>
-                                <w:sz w:val="22"/>
-                                <w:szCs w:val="22"/>
-                                <w:lang w:val="fr-FR"/>
-                              </w:rPr>
-                            </w:pPr>
-                          </w:p>
-                        </w:txbxContent>
-                      </v:textbox>
-                    </v:shape>
-                  </w:pict>
-                </mc:Fallback>
-              </mc:AlternateContent>
-            </w:r>
-            <w:r>
-              <w:rPr>
-                <w:rStyle w:val="span"/>
-                <w:rFonts w:ascii="Montserrat Medium" w:eastAsia="Montserrat Medium" w:hAnsi="Montserrat Medium" w:cs="Montserrat Medium"/>
-                <w:color w:val="333333"/>
-                <w:sz w:val="22"/>
-                <w:szCs w:val="22"/>
-                <w:lang w:val="fr-FR"/>
-              </w:rPr>
-              <w:t xml:space="preserve">Collège Maurice </w:t>
-            </w:r>
-            <w:proofErr w:type="spellStart"/>
-            <w:r>
-              <w:rPr>
-                <w:rStyle w:val="span"/>
-                <w:rFonts w:ascii="Montserrat Medium" w:eastAsia="Montserrat Medium" w:hAnsi="Montserrat Medium" w:cs="Montserrat Medium"/>
-                <w:color w:val="333333"/>
-                <w:sz w:val="22"/>
-                <w:szCs w:val="22"/>
-                <w:lang w:val="fr-FR"/>
-              </w:rPr>
-              <w:t>Satineau</w:t>
-            </w:r>
-            <w:proofErr w:type="spellEnd"/>
-            <w:r>
-              <w:rPr>
-                <w:rStyle w:val="span"/>
-                <w:rFonts w:ascii="Montserrat Medium" w:eastAsia="Montserrat Medium" w:hAnsi="Montserrat Medium" w:cs="Montserrat Medium"/>
-                <w:color w:val="333333"/>
-                <w:sz w:val="22"/>
-                <w:szCs w:val="22"/>
-                <w:lang w:val="fr-FR"/>
-              </w:rPr>
-              <w:t>, Baie-Mahault, Guadeloupe</w:t>
-            </w:r>
-          </w:p>
-          <w:p>
-            <w:pPr>
-              <w:pStyle w:val="spanParagraph"/>
-              <w:spacing w:line="320" w:lineRule="exact"/>
-              <w:ind w:right="700"/>
-              <w:rPr>
-                <w:rStyle w:val="divdocumentspantitleWrapper"/>
-                <w:rFonts w:ascii="Montserrat Medium" w:eastAsia="Montserrat Medium" w:hAnsi="Montserrat Medium" w:cs="Montserrat Medium"/>
-                <w:color w:val="333333"/>
-                <w:sz w:val="22"/>
-                <w:szCs w:val="22"/>
-                <w:lang w:val="fr-FR"/>
-              </w:rPr>
-            </w:pPr>
-          </w:p>
-          <w:p>
-            <w:pPr>
-              <w:pStyle w:val="spanParagraph"/>
-              <w:spacing w:line="320" w:lineRule="exact"/>
-              <w:ind w:right="700"/>
-              <w:rPr>
-                <w:rStyle w:val="divdocumentspantitleWrapper"/>
-                <w:rFonts w:ascii="Montserrat Medium" w:eastAsia="Montserrat Medium" w:hAnsi="Montserrat Medium" w:cs="Montserrat Medium"/>
-                <w:color w:val="333333"/>
-                <w:sz w:val="22"/>
-                <w:szCs w:val="22"/>
-                <w:lang w:val="fr-FR"/>
-              </w:rPr>
-            </w:pPr>
-            <w:r>
-              <w:rPr>
-                <w:rStyle w:val="spandegree"/>
-                <w:rFonts w:ascii="Montserrat Medium" w:eastAsia="Montserrat Medium" w:hAnsi="Montserrat Medium" w:cs="Montserrat Medium"/>
-                <w:color w:val="333333"/>
-                <w:sz w:val="22"/>
-                <w:szCs w:val="22"/>
-                <w:lang w:val="fr-FR"/>
-              </w:rPr>
-              <w:t>Baccalauréat STI2D / Second degré</w:t>
-            </w:r>
-            <w:r>
-              <w:rPr>
-                <w:rStyle w:val="divdocumentspantitleWrapper"/>
-                <w:rFonts w:ascii="Montserrat Medium" w:eastAsia="Montserrat Medium" w:hAnsi="Montserrat Medium" w:cs="Montserrat Medium"/>
-                <w:color w:val="333333"/>
-                <w:sz w:val="22"/>
-                <w:szCs w:val="22"/>
-                <w:lang w:val="fr-FR"/>
-              </w:rPr>
-              <w:t xml:space="preserve"> / 2020</w:t>
-            </w:r>
-          </w:p>
-          <w:p>
-            <w:pPr>
-              <w:pStyle w:val="spanParagraph"/>
-              <w:spacing w:line="320" w:lineRule="exact"/>
-              <w:ind w:right="700"/>
-              <w:rPr>
-                <w:rStyle w:val="divdocumentspantitleWrapper"/>
-                <w:rFonts w:ascii="Montserrat Medium" w:eastAsia="Montserrat Medium" w:hAnsi="Montserrat Medium" w:cs="Montserrat Medium"/>
-                <w:color w:val="333333"/>
-                <w:sz w:val="22"/>
-                <w:szCs w:val="22"/>
-                <w:lang w:val="fr-FR"/>
-              </w:rPr>
-            </w:pPr>
-            <w:r>
-              <w:rPr>
-                <w:rStyle w:val="span"/>
-                <w:rFonts w:ascii="Montserrat Medium" w:eastAsia="Montserrat Medium" w:hAnsi="Montserrat Medium" w:cs="Montserrat Medium"/>
-                <w:color w:val="333333"/>
-                <w:sz w:val="22"/>
-                <w:szCs w:val="22"/>
-                <w:lang w:val="fr-FR"/>
-              </w:rPr>
-              <w:t xml:space="preserve">LPO Charles </w:t>
-            </w:r>
-            <w:proofErr w:type="spellStart"/>
-            <w:r>
-              <w:rPr>
-                <w:rStyle w:val="span"/>
-                <w:rFonts w:ascii="Montserrat Medium" w:eastAsia="Montserrat Medium" w:hAnsi="Montserrat Medium" w:cs="Montserrat Medium"/>
-                <w:color w:val="333333"/>
-                <w:sz w:val="22"/>
-                <w:szCs w:val="22"/>
-                <w:lang w:val="fr-FR"/>
-              </w:rPr>
-              <w:t>Coeffin</w:t>
-            </w:r>
-            <w:proofErr w:type="spellEnd"/>
-            <w:r>
-              <w:rPr>
-                <w:rStyle w:val="span"/>
-                <w:rFonts w:ascii="Montserrat Medium" w:eastAsia="Montserrat Medium" w:hAnsi="Montserrat Medium" w:cs="Montserrat Medium"/>
-                <w:color w:val="333333"/>
-                <w:sz w:val="22"/>
-                <w:szCs w:val="22"/>
-                <w:lang w:val="fr-FR"/>
-              </w:rPr>
-              <w:t>, Baie-Mahault, Guadeloupe</w:t>
-            </w:r>
-            <w:r>
-              <w:rPr>
-                <w:rStyle w:val="divdocumentspantitleWrapper"/>
-                <w:rFonts w:ascii="Montserrat Medium" w:eastAsia="Montserrat Medium" w:hAnsi="Montserrat Medium" w:cs="Montserrat Medium"/>
-                <w:color w:val="333333"/>
-                <w:sz w:val="22"/>
-                <w:szCs w:val="22"/>
-                <w:lang w:val="fr-FR"/>
-              </w:rPr>
-              <w:t xml:space="preserve"> </w:t>
-            </w:r>
-          </w:p>
-        </w:tc>
-        <w:tc>
-          <w:tcPr>
-            <w:tcW w:w="2410" w:type="dxa"/>
-            <w:tcMar>
-              <w:top w:w="100" w:type="dxa"/>
-              <w:left w:w="0" w:type="dxa"/>
-              <w:bottom w:w="0" w:type="dxa"/>
-              <w:right w:w="0" w:type="dxa"/>
-            </w:tcMar>
-            <w:hideMark/>
-          </w:tcPr>
-          <w:p>
-            <w:pPr>
-              <w:pStyle w:val="p"/>
-              <w:shd w:val="clear" w:color="auto" w:fill="FFFFFF"/>
-              <w:spacing w:line="320" w:lineRule="atLeast"/>
-              <w:rPr>
-                <w:rStyle w:val="datesWrapper"/>
-                <w:rFonts w:ascii="Montserrat Medium" w:eastAsia="Montserrat Medium" w:hAnsi="Montserrat Medium" w:cs="Montserrat Medium"/>
-                <w:color w:val="333333"/>
-                <w:sz w:val="18"/>
-                <w:szCs w:val="18"/>
-                <w:lang w:val="fr-FR"/>
-              </w:rPr>
-            </w:pPr>
-          </w:p>
-        </w:tc>
-      </w:tr>
-    </w:tbl>
     <w:p>
       <w:pPr>
-        <w:pStyle w:val="divdocumentdivsectiontitle"/>
+        <w:pStyle w:val="divdocumentsinglecolumnli"/>
         <w:pBdr>
-          <w:top w:val="none" w:sz="0" w:space="6" w:color="auto"/>
+          <w:left w:val="none" w:sz="0" w:space="1" w:color="auto"/>
         </w:pBdr>
         <w:shd w:val="clear" w:color="auto" w:fill="FFFFFF"/>
-        <w:spacing w:before="140" w:after="80"/>
+        <w:spacing w:after="60" w:line="320" w:lineRule="atLeast"/>
         <w:rPr>
           <w:rFonts w:ascii="Montserrat" w:eastAsia="Montserrat" w:hAnsi="Montserrat" w:cs="Montserrat"/>
           <w:b/>
@@ -1985,6 +1250,7 @@
           <w:color w:val="7030A0"/>
           <w:sz w:val="28"/>
           <w:szCs w:val="28"/>
+          <w:lang w:val="fr-FR"/>
         </w:rPr>
       </w:pPr>
       <w:r>
@@ -1997,16 +1263,16 @@
         <mc:AlternateContent>
           <mc:Choice Requires="wps">
             <w:drawing>
-              <wp:anchor distT="45720" distB="45720" distL="114300" distR="114300" simplePos="0" relativeHeight="251659264" behindDoc="0" locked="0" layoutInCell="1" allowOverlap="1" wp14:anchorId="44DFE60B" wp14:editId="54BC51E2">
+              <wp:anchor distT="45720" distB="45720" distL="114300" distR="114300" simplePos="0" relativeHeight="251659264" behindDoc="0" locked="0" layoutInCell="1" allowOverlap="1" wp14:anchorId="44DFE60B" wp14:editId="6AE3B135">
                 <wp:simplePos x="0" y="0"/>
                 <wp:positionH relativeFrom="column">
-                  <wp:posOffset>4581525</wp:posOffset>
+                  <wp:posOffset>4748729</wp:posOffset>
                 </wp:positionH>
                 <wp:positionV relativeFrom="paragraph">
-                  <wp:posOffset>213995</wp:posOffset>
+                  <wp:posOffset>23344</wp:posOffset>
                 </wp:positionV>
                 <wp:extent cx="1739900" cy="902335"/>
-                <wp:effectExtent l="0" t="0" r="3175" b="4445"/>
+                <wp:effectExtent l="0" t="0" r="0" b="0"/>
                 <wp:wrapSquare wrapText="bothSides"/>
                 <wp:docPr id="2" name="Zone de texte 2"/>
                 <wp:cNvGraphicFramePr>
@@ -2170,7 +1436,11 @@
           </mc:Choice>
           <mc:Fallback>
             <w:pict>
-              <v:shape w14:anchorId="44DFE60B" id="Zone de texte 2" o:spid="_x0000_s1027" type="#_x0000_t202" style="position:absolute;margin-left:360.75pt;margin-top:16.85pt;width:137pt;height:71.05pt;z-index:251659264;visibility:visible;mso-wrap-style:square;mso-width-percent:0;mso-height-percent:0;mso-wrap-distance-left:9pt;mso-wrap-distance-top:3.6pt;mso-wrap-distance-right:9pt;mso-wrap-distance-bottom:3.6pt;mso-position-horizontal:absolute;mso-position-horizontal-relative:text;mso-position-vertical:absolute;mso-position-vertical-relative:text;mso-width-percent:0;mso-height-percent:0;mso-width-relative:margin;mso-height-relative:margin;v-text-anchor:top" o:gfxdata="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" stroked="f">
+              <v:shapetype w14:anchorId="44DFE60B" id="_x0000_t202" coordsize="21600,21600" o:spt="202" path="m,l,21600r21600,l21600,xe">
+                <v:stroke joinstyle="miter"/>
+                <v:path gradientshapeok="t" o:connecttype="rect"/>
+              </v:shapetype>
+              <v:shape id="Zone de texte 2" o:spid="_x0000_s1026" type="#_x0000_t202" style="position:absolute;margin-left:373.9pt;margin-top:1.85pt;width:137pt;height:71.05pt;z-index:251659264;visibility:visible;mso-wrap-style:square;mso-width-percent:0;mso-height-percent:0;mso-wrap-distance-left:9pt;mso-wrap-distance-top:3.6pt;mso-wrap-distance-right:9pt;mso-wrap-distance-bottom:3.6pt;mso-position-horizontal:absolute;mso-position-horizontal-relative:text;mso-position-vertical:absolute;mso-position-vertical-relative:text;mso-width-percent:0;mso-height-percent:0;mso-width-relative:margin;mso-height-relative:margin;v-text-anchor:top" o:gfxdata="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" stroked="f">
                 <v:textbox>
                   <w:txbxContent>
                     <w:p>
@@ -2285,6 +1555,24 @@
           </mc:Fallback>
         </mc:AlternateContent>
       </w:r>
+    </w:p>
+    <w:p>
+      <w:pPr>
+        <w:pStyle w:val="divdocumentsinglecolumnli"/>
+        <w:pBdr>
+          <w:left w:val="none" w:sz="0" w:space="1" w:color="auto"/>
+        </w:pBdr>
+        <w:shd w:val="clear" w:color="auto" w:fill="FFFFFF"/>
+        <w:spacing w:after="60" w:line="320" w:lineRule="atLeast"/>
+        <w:rPr>
+          <w:rStyle w:val="span"/>
+          <w:rFonts w:ascii="Montserrat" w:eastAsia="Montserrat" w:hAnsi="Montserrat" w:cs="Montserrat"/>
+          <w:color w:val="333333"/>
+          <w:sz w:val="26"/>
+          <w:szCs w:val="26"/>
+          <w:lang w:val="fr-FR"/>
+        </w:rPr>
+      </w:pPr>
       <w:r>
         <w:rPr>
           <w:rFonts w:ascii="Montserrat" w:eastAsia="Montserrat" w:hAnsi="Montserrat" w:cs="Montserrat"/>
@@ -2292,10 +1580,11 @@
           <w:bCs/>
           <w:caps/>
           <w:color w:val="7030A0"/>
-          <w:sz w:val="28"/>
-          <w:szCs w:val="28"/>
+          <w:sz w:val="26"/>
+          <w:szCs w:val="26"/>
+          <w:lang w:val="fr-FR"/>
         </w:rPr>
-        <w:t>Diplôme</w:t>
+        <w:t>DiplômeS</w:t>
       </w:r>
       <w:r>
         <w:rPr>
@@ -2304,16 +1593,542 @@
           <w:bCs/>
           <w:caps/>
           <w:color w:val="7030A0"/>
-          <w:sz w:val="28"/>
-          <w:szCs w:val="28"/>
+          <w:sz w:val="26"/>
+          <w:szCs w:val="26"/>
+          <w:lang w:val="fr-FR"/>
         </w:rPr>
-        <w:t>S OBTENUS</w:t>
+        <w:t xml:space="preserve"> obtenus</w:t>
       </w:r>
     </w:p>
     <w:p>
       <w:pPr>
+        <w:pStyle w:val="divdocumentsinglecolumnli"/>
+        <w:pBdr>
+          <w:left w:val="none" w:sz="0" w:space="1" w:color="auto"/>
+        </w:pBdr>
+        <w:shd w:val="clear" w:color="auto" w:fill="FFFFFF"/>
+        <w:spacing w:after="60" w:line="320" w:lineRule="atLeast"/>
+        <w:rPr>
+          <w:rStyle w:val="span"/>
+          <w:rFonts w:ascii="Montserrat Medium" w:eastAsia="Montserrat Medium" w:hAnsi="Montserrat Medium" w:cs="Montserrat Medium"/>
+          <w:color w:val="333333"/>
+          <w:sz w:val="22"/>
+          <w:szCs w:val="22"/>
+          <w:lang w:val="fr-FR"/>
+        </w:rPr>
+      </w:pPr>
+      <w:r>
+        <w:rPr>
+          <w:rStyle w:val="span"/>
+          <w:rFonts w:ascii="Montserrat Medium" w:eastAsia="Montserrat Medium" w:hAnsi="Montserrat Medium" w:cs="Montserrat Medium"/>
+          <w:color w:val="333333"/>
+          <w:sz w:val="22"/>
+          <w:szCs w:val="22"/>
+          <w:lang w:val="fr-FR"/>
+        </w:rPr>
+        <w:t xml:space="preserve">LPO Charles </w:t>
+      </w:r>
+      <w:proofErr w:type="spellStart"/>
+      <w:r>
+        <w:rPr>
+          <w:rStyle w:val="span"/>
+          <w:rFonts w:ascii="Montserrat Medium" w:eastAsia="Montserrat Medium" w:hAnsi="Montserrat Medium" w:cs="Montserrat Medium"/>
+          <w:color w:val="333333"/>
+          <w:sz w:val="22"/>
+          <w:szCs w:val="22"/>
+          <w:lang w:val="fr-FR"/>
+        </w:rPr>
+        <w:t>Coeffin</w:t>
+      </w:r>
+      <w:proofErr w:type="spellEnd"/>
+      <w:r>
+        <w:rPr>
+          <w:rStyle w:val="span"/>
+          <w:rFonts w:ascii="Montserrat Medium" w:eastAsia="Montserrat Medium" w:hAnsi="Montserrat Medium" w:cs="Montserrat Medium"/>
+          <w:color w:val="333333"/>
+          <w:sz w:val="22"/>
+          <w:szCs w:val="22"/>
+          <w:lang w:val="fr-FR"/>
+        </w:rPr>
+        <w:t>, Baie-Mahault, Guadeloupe</w:t>
+      </w:r>
+    </w:p>
+    <w:p>
+      <w:pPr>
+        <w:pStyle w:val="spanParagraph"/>
+        <w:spacing w:line="320" w:lineRule="exact"/>
+        <w:ind w:right="700"/>
+        <w:rPr>
+          <w:rStyle w:val="divdocumentspantitleWrapper"/>
+          <w:rFonts w:ascii="Montserrat Medium" w:eastAsia="Montserrat Medium" w:hAnsi="Montserrat Medium" w:cs="Montserrat Medium"/>
+          <w:color w:val="333333"/>
+          <w:sz w:val="22"/>
+          <w:szCs w:val="22"/>
+          <w:lang w:val="fr-FR"/>
+        </w:rPr>
+      </w:pPr>
+      <w:r>
+        <w:rPr>
+          <w:rStyle w:val="spandegree"/>
+          <w:rFonts w:ascii="Montserrat Medium" w:eastAsia="Montserrat Medium" w:hAnsi="Montserrat Medium" w:cs="Montserrat Medium"/>
+          <w:color w:val="333333"/>
+          <w:sz w:val="22"/>
+          <w:szCs w:val="22"/>
+          <w:lang w:val="fr-FR"/>
+        </w:rPr>
+        <w:t>Baccalauréat STI2D / Second degré</w:t>
+      </w:r>
+      <w:r>
+        <w:rPr>
+          <w:rStyle w:val="divdocumentspantitleWrapper"/>
+          <w:rFonts w:ascii="Montserrat Medium" w:eastAsia="Montserrat Medium" w:hAnsi="Montserrat Medium" w:cs="Montserrat Medium"/>
+          <w:color w:val="333333"/>
+          <w:sz w:val="22"/>
+          <w:szCs w:val="22"/>
+          <w:lang w:val="fr-FR"/>
+        </w:rPr>
+        <w:t xml:space="preserve"> / 2020</w:t>
+      </w:r>
+    </w:p>
+    <w:p>
+      <w:pPr>
+        <w:pStyle w:val="spanParagraph"/>
+        <w:spacing w:line="320" w:lineRule="exact"/>
+        <w:ind w:right="700"/>
+        <w:rPr>
+          <w:rStyle w:val="divdocumentspantitleWrapper"/>
+          <w:rFonts w:ascii="Montserrat Medium" w:eastAsia="Montserrat Medium" w:hAnsi="Montserrat Medium" w:cs="Montserrat Medium"/>
+          <w:color w:val="333333"/>
+          <w:sz w:val="22"/>
+          <w:szCs w:val="22"/>
+          <w:lang w:val="fr-FR"/>
+        </w:rPr>
+      </w:pPr>
+      <w:r>
+        <w:rPr>
+          <w:rFonts w:ascii="Montserrat Medium" w:eastAsia="Montserrat Medium" w:hAnsi="Montserrat Medium" w:cs="Montserrat Medium"/>
+          <w:noProof/>
+          <w:color w:val="333333"/>
+          <w:sz w:val="22"/>
+          <w:szCs w:val="22"/>
+          <w:lang w:val="fr-FR"/>
+        </w:rPr>
+        <mc:AlternateContent>
+          <mc:Choice Requires="wps">
+            <w:drawing>
+              <wp:anchor distT="0" distB="0" distL="114300" distR="114300" simplePos="0" relativeHeight="251660288" behindDoc="0" locked="0" layoutInCell="1" allowOverlap="1" wp14:anchorId="5B832675" wp14:editId="7922EF20">
+                <wp:simplePos x="0" y="0"/>
+                <wp:positionH relativeFrom="margin">
+                  <wp:posOffset>4749421</wp:posOffset>
+                </wp:positionH>
+                <wp:positionV relativeFrom="paragraph">
+                  <wp:posOffset>17990</wp:posOffset>
+                </wp:positionV>
+                <wp:extent cx="2059541" cy="750626"/>
+                <wp:effectExtent l="0" t="0" r="0" b="0"/>
+                <wp:wrapNone/>
+                <wp:docPr id="3" name="Text Box 3"/>
+                <wp:cNvGraphicFramePr>
+                  <a:graphicFrameLocks xmlns:a="http://schemas.openxmlformats.org/drawingml/2006/main"/>
+                </wp:cNvGraphicFramePr>
+                <a:graphic xmlns:a="http://schemas.openxmlformats.org/drawingml/2006/main">
+                  <a:graphicData uri="http://schemas.microsoft.com/office/word/2010/wordprocessingShape">
+                    <wps:wsp>
+                      <wps:cNvSpPr txBox="1">
+                        <a:spLocks noChangeArrowheads="1"/>
+                      </wps:cNvSpPr>
+                      <wps:spPr bwMode="auto">
+                        <a:xfrm>
+                          <a:off x="0" y="0"/>
+                          <a:ext cx="2059541" cy="750626"/>
+                        </a:xfrm>
+                        <a:prstGeom prst="rect">
+                          <a:avLst/>
+                        </a:prstGeom>
+                        <a:solidFill>
+                          <a:srgbClr val="FFFFFF"/>
+                        </a:solidFill>
+                        <a:ln>
+                          <a:noFill/>
+                        </a:ln>
+                        <a:extLst>
+                          <a:ext uri="{91240B29-F687-4F45-9708-019B960494DF}">
+                            <a14:hiddenLine xmlns:a14="http://schemas.microsoft.com/office/drawing/2010/main" w="9525">
+                              <a:solidFill>
+                                <a:srgbClr val="000000"/>
+                              </a:solidFill>
+                              <a:miter lim="800000"/>
+                              <a:headEnd/>
+                              <a:tailEnd/>
+                            </a14:hiddenLine>
+                          </a:ext>
+                        </a:extLst>
+                      </wps:spPr>
+                      <wps:txbx>
+                        <w:txbxContent>
+                          <w:tbl>
+                            <w:tblPr>
+                              <w:tblStyle w:val="divdocumentdivSECTIONCNTC"/>
+                              <w:tblW w:w="3064" w:type="dxa"/>
+                              <w:tblCellSpacing w:w="0" w:type="dxa"/>
+                              <w:shd w:val="clear" w:color="auto" w:fill="FFFFFF"/>
+                              <w:tblCellMar>
+                                <w:left w:w="0" w:type="dxa"/>
+                                <w:bottom w:w="160" w:type="dxa"/>
+                                <w:right w:w="0" w:type="dxa"/>
+                              </w:tblCellMar>
+                              <w:tblLook w:val="05E0" w:firstRow="1" w:lastRow="1" w:firstColumn="1" w:lastColumn="1" w:noHBand="0" w:noVBand="1"/>
+                            </w:tblPr>
+                            <w:tblGrid>
+                              <w:gridCol w:w="3064"/>
+                            </w:tblGrid>
+                            <w:tr>
+                              <w:trPr>
+                                <w:tblCellSpacing w:w="0" w:type="dxa"/>
+                              </w:trPr>
+                              <w:tc>
+                                <w:tcPr>
+                                  <w:tcW w:w="0" w:type="auto"/>
+                                  <w:tcMar>
+                                    <w:top w:w="0" w:type="dxa"/>
+                                    <w:left w:w="0" w:type="dxa"/>
+                                    <w:bottom w:w="0" w:type="dxa"/>
+                                    <w:right w:w="0" w:type="dxa"/>
+                                  </w:tcMar>
+                                  <w:vAlign w:val="bottom"/>
+                                  <w:hideMark/>
+                                </w:tcPr>
+                                <w:p>
+                                  <w:pPr>
+                                    <w:rPr>
+                                      <w:rFonts w:ascii="Montserrat Medium" w:hAnsi="Montserrat Medium"/>
+                                      <w:b/>
+                                      <w:bCs/>
+                                      <w:color w:val="7030A0"/>
+                                    </w:rPr>
+                                  </w:pPr>
+                                  <w:r>
+                                    <w:rPr>
+                                      <w:rFonts w:ascii="Montserrat Medium" w:hAnsi="Montserrat Medium"/>
+                                      <w:b/>
+                                      <w:bCs/>
+                                      <w:color w:val="7030A0"/>
+                                    </w:rPr>
+                                    <w:t>Contact</w:t>
+                                  </w:r>
+                                </w:p>
+                                <w:p>
+                                  <w:pPr>
+                                    <w:pStyle w:val="divaddress"/>
+                                    <w:spacing w:line="320" w:lineRule="atLeast"/>
+                                    <w:rPr>
+                                      <w:rStyle w:val="divdocumentdivparagraphCharacter"/>
+                                      <w:rFonts w:ascii="Montserrat" w:eastAsia="Montserrat" w:hAnsi="Montserrat" w:cs="Montserrat"/>
+                                      <w:color w:val="333333"/>
+                                      <w:sz w:val="22"/>
+                                      <w:szCs w:val="22"/>
+                                      <w:lang w:val="fr-FR"/>
+                                    </w:rPr>
+                                  </w:pPr>
+                                  <w:r>
+                                    <w:rPr>
+                                      <w:rStyle w:val="span"/>
+                                      <w:rFonts w:ascii="Montserrat" w:eastAsia="Montserrat" w:hAnsi="Montserrat" w:cs="Montserrat"/>
+                                      <w:color w:val="333333"/>
+                                      <w:sz w:val="22"/>
+                                      <w:szCs w:val="22"/>
+                                      <w:lang w:val="fr-FR"/>
+                                    </w:rPr>
+                                    <w:t>0690.05.06.55, mathys971i22@gmail.com</w:t>
+                                  </w:r>
+                                </w:p>
+                              </w:tc>
+                            </w:tr>
+                          </w:tbl>
+                          <w:p>
+                            <w:pPr>
+                              <w:rPr>
+                                <w:sz w:val="22"/>
+                                <w:szCs w:val="22"/>
+                                <w:lang w:val="fr-FR"/>
+                              </w:rPr>
+                            </w:pPr>
+                          </w:p>
+                        </w:txbxContent>
+                      </wps:txbx>
+                      <wps:bodyPr rot="0" vert="horz" wrap="square" lIns="91440" tIns="45720" rIns="91440" bIns="45720" anchor="t" anchorCtr="0" upright="1">
+                        <a:noAutofit/>
+                      </wps:bodyPr>
+                    </wps:wsp>
+                  </a:graphicData>
+                </a:graphic>
+                <wp14:sizeRelH relativeFrom="page">
+                  <wp14:pctWidth>0</wp14:pctWidth>
+                </wp14:sizeRelH>
+                <wp14:sizeRelV relativeFrom="page">
+                  <wp14:pctHeight>0</wp14:pctHeight>
+                </wp14:sizeRelV>
+              </wp:anchor>
+            </w:drawing>
+          </mc:Choice>
+          <mc:Fallback>
+            <w:pict>
+              <v:shape w14:anchorId="5B832675" id="Text Box 3" o:spid="_x0000_s1027" type="#_x0000_t202" style="position:absolute;margin-left:373.95pt;margin-top:1.4pt;width:162.15pt;height:59.1pt;z-index:251660288;visibility:visible;mso-wrap-style:square;mso-width-percent:0;mso-height-percent:0;mso-wrap-distance-left:9pt;mso-wrap-distance-top:0;mso-wrap-distance-right:9pt;mso-wrap-distance-bottom:0;mso-position-horizontal:absolute;mso-position-horizontal-relative:margin;mso-position-vertical:absolute;mso-position-vertical-relative:text;mso-width-percent:0;mso-height-percent:0;mso-width-relative:page;mso-height-relative:page;v-text-anchor:top" o:gfxdata="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" stroked="f">
+                <v:textbox>
+                  <w:txbxContent>
+                    <w:tbl>
+                      <w:tblPr>
+                        <w:tblStyle w:val="divdocumentdivSECTIONCNTC"/>
+                        <w:tblW w:w="3064" w:type="dxa"/>
+                        <w:tblCellSpacing w:w="0" w:type="dxa"/>
+                        <w:shd w:val="clear" w:color="auto" w:fill="FFFFFF"/>
+                        <w:tblCellMar>
+                          <w:left w:w="0" w:type="dxa"/>
+                          <w:bottom w:w="160" w:type="dxa"/>
+                          <w:right w:w="0" w:type="dxa"/>
+                        </w:tblCellMar>
+                        <w:tblLook w:val="05E0" w:firstRow="1" w:lastRow="1" w:firstColumn="1" w:lastColumn="1" w:noHBand="0" w:noVBand="1"/>
+                      </w:tblPr>
+                      <w:tblGrid>
+                        <w:gridCol w:w="3064"/>
+                      </w:tblGrid>
+                      <w:tr>
+                        <w:trPr>
+                          <w:tblCellSpacing w:w="0" w:type="dxa"/>
+                        </w:trPr>
+                        <w:tc>
+                          <w:tcPr>
+                            <w:tcW w:w="0" w:type="auto"/>
+                            <w:tcMar>
+                              <w:top w:w="0" w:type="dxa"/>
+                              <w:left w:w="0" w:type="dxa"/>
+                              <w:bottom w:w="0" w:type="dxa"/>
+                              <w:right w:w="0" w:type="dxa"/>
+                            </w:tcMar>
+                            <w:vAlign w:val="bottom"/>
+                            <w:hideMark/>
+                          </w:tcPr>
+                          <w:p>
+                            <w:pPr>
+                              <w:rPr>
+                                <w:rFonts w:ascii="Montserrat Medium" w:hAnsi="Montserrat Medium"/>
+                                <w:b/>
+                                <w:bCs/>
+                                <w:color w:val="7030A0"/>
+                              </w:rPr>
+                            </w:pPr>
+                            <w:r>
+                              <w:rPr>
+                                <w:rFonts w:ascii="Montserrat Medium" w:hAnsi="Montserrat Medium"/>
+                                <w:b/>
+                                <w:bCs/>
+                                <w:color w:val="7030A0"/>
+                              </w:rPr>
+                              <w:t>Contact</w:t>
+                            </w:r>
+                          </w:p>
+                          <w:p>
+                            <w:pPr>
+                              <w:pStyle w:val="divaddress"/>
+                              <w:spacing w:line="320" w:lineRule="atLeast"/>
+                              <w:rPr>
+                                <w:rStyle w:val="divdocumentdivparagraphCharacter"/>
+                                <w:rFonts w:ascii="Montserrat" w:eastAsia="Montserrat" w:hAnsi="Montserrat" w:cs="Montserrat"/>
+                                <w:color w:val="333333"/>
+                                <w:sz w:val="22"/>
+                                <w:szCs w:val="22"/>
+                                <w:lang w:val="fr-FR"/>
+                              </w:rPr>
+                            </w:pPr>
+                            <w:r>
+                              <w:rPr>
+                                <w:rStyle w:val="span"/>
+                                <w:rFonts w:ascii="Montserrat" w:eastAsia="Montserrat" w:hAnsi="Montserrat" w:cs="Montserrat"/>
+                                <w:color w:val="333333"/>
+                                <w:sz w:val="22"/>
+                                <w:szCs w:val="22"/>
+                                <w:lang w:val="fr-FR"/>
+                              </w:rPr>
+                              <w:t>0690.05.06.55, mathys971i22@gmail.com</w:t>
+                            </w:r>
+                          </w:p>
+                        </w:tc>
+                      </w:tr>
+                    </w:tbl>
+                    <w:p>
+                      <w:pPr>
+                        <w:rPr>
+                          <w:sz w:val="22"/>
+                          <w:szCs w:val="22"/>
+                          <w:lang w:val="fr-FR"/>
+                        </w:rPr>
+                      </w:pPr>
+                    </w:p>
+                  </w:txbxContent>
+                </v:textbox>
+                <w10:wrap anchorx="margin"/>
+              </v:shape>
+            </w:pict>
+          </mc:Fallback>
+        </mc:AlternateContent>
+      </w:r>
+    </w:p>
+    <w:p>
+      <w:pPr>
+        <w:pStyle w:val="spanParagraph"/>
+        <w:spacing w:line="320" w:lineRule="exact"/>
+        <w:ind w:right="700"/>
+        <w:rPr>
+          <w:rStyle w:val="divdocumentspantitleWrapper"/>
+          <w:rFonts w:ascii="Montserrat Medium" w:eastAsia="Montserrat Medium" w:hAnsi="Montserrat Medium" w:cs="Montserrat Medium"/>
+          <w:color w:val="333333"/>
+          <w:sz w:val="22"/>
+          <w:szCs w:val="22"/>
+          <w:lang w:val="fr-FR"/>
+        </w:rPr>
+      </w:pPr>
+      <w:r>
+        <w:rPr>
+          <w:rStyle w:val="spandegree"/>
+          <w:rFonts w:ascii="Montserrat Medium" w:eastAsia="Montserrat Medium" w:hAnsi="Montserrat Medium" w:cs="Montserrat Medium"/>
+          <w:color w:val="333333"/>
+          <w:sz w:val="22"/>
+          <w:szCs w:val="22"/>
+          <w:lang w:val="fr-FR"/>
+        </w:rPr>
+        <w:t>BREVET des collèges / Second degré</w:t>
+      </w:r>
+      <w:r>
+        <w:rPr>
+          <w:rStyle w:val="divdocumentspantitleWrapper"/>
+          <w:rFonts w:ascii="Montserrat Medium" w:eastAsia="Montserrat Medium" w:hAnsi="Montserrat Medium" w:cs="Montserrat Medium"/>
+          <w:color w:val="333333"/>
+          <w:sz w:val="22"/>
+          <w:szCs w:val="22"/>
+          <w:lang w:val="fr-FR"/>
+        </w:rPr>
+        <w:t xml:space="preserve"> / 2017</w:t>
+      </w:r>
+    </w:p>
+    <w:p>
+      <w:pPr>
+        <w:pStyle w:val="spanParagraph"/>
+        <w:spacing w:line="320" w:lineRule="exact"/>
+        <w:ind w:right="700"/>
+        <w:rPr>
+          <w:rStyle w:val="divdocumentspantitleWrapper"/>
+          <w:rFonts w:ascii="Montserrat Medium" w:eastAsia="Montserrat Medium" w:hAnsi="Montserrat Medium" w:cs="Montserrat Medium"/>
+          <w:color w:val="333333"/>
+          <w:sz w:val="22"/>
+          <w:szCs w:val="22"/>
+          <w:lang w:val="fr-FR"/>
+        </w:rPr>
+      </w:pPr>
+      <w:r>
+        <w:rPr>
+          <w:rStyle w:val="span"/>
+          <w:rFonts w:ascii="Montserrat Medium" w:eastAsia="Montserrat Medium" w:hAnsi="Montserrat Medium" w:cs="Montserrat Medium"/>
+          <w:color w:val="333333"/>
+          <w:sz w:val="22"/>
+          <w:szCs w:val="22"/>
+          <w:lang w:val="fr-FR"/>
+        </w:rPr>
+        <w:t xml:space="preserve">Collège Maurice </w:t>
+      </w:r>
+      <w:proofErr w:type="spellStart"/>
+      <w:r>
+        <w:rPr>
+          <w:rStyle w:val="span"/>
+          <w:rFonts w:ascii="Montserrat Medium" w:eastAsia="Montserrat Medium" w:hAnsi="Montserrat Medium" w:cs="Montserrat Medium"/>
+          <w:color w:val="333333"/>
+          <w:sz w:val="22"/>
+          <w:szCs w:val="22"/>
+          <w:lang w:val="fr-FR"/>
+        </w:rPr>
+        <w:t>Satineau</w:t>
+      </w:r>
+      <w:proofErr w:type="spellEnd"/>
+      <w:r>
+        <w:rPr>
+          <w:rStyle w:val="span"/>
+          <w:rFonts w:ascii="Montserrat Medium" w:eastAsia="Montserrat Medium" w:hAnsi="Montserrat Medium" w:cs="Montserrat Medium"/>
+          <w:color w:val="333333"/>
+          <w:sz w:val="22"/>
+          <w:szCs w:val="22"/>
+          <w:lang w:val="fr-FR"/>
+        </w:rPr>
+        <w:t>, Baie-Mahault, Guadeloupe</w:t>
+      </w:r>
+    </w:p>
+    <w:p>
+      <w:pPr>
+        <w:pStyle w:val="divdocumentdivsectiontitle"/>
+        <w:pBdr>
+          <w:top w:val="none" w:sz="0" w:space="6" w:color="auto"/>
+        </w:pBdr>
+        <w:shd w:val="clear" w:color="auto" w:fill="FFFFFF"/>
+        <w:spacing w:before="140" w:after="120"/>
+        <w:rPr>
+          <w:rFonts w:ascii="Montserrat" w:eastAsia="Montserrat" w:hAnsi="Montserrat" w:cs="Montserrat"/>
+          <w:b/>
+          <w:bCs/>
+          <w:caps/>
+          <w:color w:val="7030A0"/>
+          <w:sz w:val="26"/>
+          <w:szCs w:val="26"/>
+          <w:lang w:val="fr-FR"/>
+        </w:rPr>
+      </w:pPr>
+      <w:r>
+        <w:rPr>
+          <w:rFonts w:ascii="Montserrat" w:eastAsia="Montserrat" w:hAnsi="Montserrat" w:cs="Montserrat"/>
+          <w:b/>
+          <w:bCs/>
+          <w:caps/>
+          <w:color w:val="7030A0"/>
+          <w:sz w:val="26"/>
+          <w:szCs w:val="26"/>
+          <w:lang w:val="fr-FR"/>
+        </w:rPr>
+        <w:t>Divers</w:t>
+      </w:r>
+    </w:p>
+    <w:p>
+      <w:pPr>
+        <w:pStyle w:val="p"/>
+        <w:shd w:val="clear" w:color="auto" w:fill="FFFFFF"/>
+        <w:spacing w:line="320" w:lineRule="atLeast"/>
+        <w:rPr>
+          <w:rStyle w:val="span"/>
+          <w:rFonts w:ascii="Montserrat" w:eastAsia="Montserrat" w:hAnsi="Montserrat" w:cs="Montserrat"/>
+          <w:color w:val="333333"/>
+          <w:sz w:val="22"/>
+          <w:szCs w:val="22"/>
+          <w:lang w:val="fr-FR"/>
+        </w:rPr>
+      </w:pPr>
+      <w:r>
+        <w:rPr>
+          <w:rFonts w:ascii="Montserrat" w:eastAsia="Montserrat" w:hAnsi="Montserrat" w:cs="Montserrat"/>
+          <w:color w:val="333333"/>
+          <w:sz w:val="22"/>
+          <w:szCs w:val="22"/>
+          <w:lang w:val="fr-FR"/>
+        </w:rPr>
+        <w:t>Lors de mon stage, j'ai dû apprendre à redoubler d'autonomie et de créativité. Issu d'une classe théâtre, je suis à l'aise à l'oral et sais mettre mes auditeurs à l’aise. Le bénévolat dans des petits événements m'a permis de m'adapter à tout type de profil. J'ai également une exigence personnelle qui me pousse à améliorer mon travail. </w:t>
+      </w:r>
+    </w:p>
+    <w:p>
+      <w:pPr>
+        <w:pStyle w:val="divdocumentdivsectiontitle"/>
+        <w:pBdr>
+          <w:top w:val="none" w:sz="0" w:space="6" w:color="auto"/>
+        </w:pBdr>
+        <w:shd w:val="clear" w:color="auto" w:fill="FFFFFF"/>
+        <w:spacing w:before="140" w:after="80"/>
         <w:rPr>
           <w:vanish/>
+          <w:lang w:val="fr-FR"/>
         </w:rPr>
       </w:pPr>
     </w:p>

</xml_diff>